<commit_message>
Still updating rules parser. WIP.
</commit_message>
<xml_diff>
--- a/docs/design/rules-script-language-V1.docx
+++ b/docs/design/rules-script-language-V1.docx
@@ -20,6 +20,22 @@
       <w:r>
         <w:t>Version: ver-1</w:t>
       </w:r>
+    </w:p>
+    <w:p>
+      <w:r>
+        <w:t>Last changed 9</w:t>
+      </w:r>
+      <w:r>
+        <w:rPr>
+          <w:vertAlign w:val="superscript"/>
+        </w:rPr>
+        <w:t>th</w:t>
+      </w:r>
+      <w:r>
+        <w:t xml:space="preserve"> March 2018</w:t>
+      </w:r>
+      <w:bookmarkStart w:id="0" w:name="_GoBack"/>
+      <w:bookmarkEnd w:id="0"/>
     </w:p>
     <w:p/>
     <w:p>
@@ -509,6 +525,7 @@
         <w:rPr>
           <w:rFonts w:ascii="Courier New" w:hAnsi="Courier New" w:cs="Courier New"/>
         </w:rPr>
+        <w:lastRenderedPageBreak/>
         <w:t xml:space="preserve"> </w:t>
       </w:r>
     </w:p>
@@ -521,7 +538,6 @@
         </w:numPr>
       </w:pPr>
       <w:r>
-        <w:lastRenderedPageBreak/>
         <w:t>The language makes no distinction between a plate</w:t>
       </w:r>
       <w:r>
@@ -589,10 +605,7 @@
     </w:p>
     <w:p>
       <w:r>
-        <w:t xml:space="preserve">The </w:t>
-      </w:r>
-      <w:r>
-        <w:t>software that interprets these rules, knows in advance which reagent names are allowed, and will treat a non-recognized one as an error in your script.</w:t>
+        <w:t>The software that interprets these rules, knows in advance which reagent names are allowed, and will treat a non-recognized one as an error in your script.</w:t>
       </w:r>
     </w:p>
     <w:p>
@@ -647,10 +660,7 @@
         <w:pStyle w:val="Heading1"/>
       </w:pPr>
       <w:r>
-        <w:t xml:space="preserve">Reagent </w:t>
-      </w:r>
-      <w:r>
-        <w:t>Lot-Numbers</w:t>
+        <w:t>Reagent Lot-Numbers</w:t>
       </w:r>
       <w:r>
         <w:rPr>
@@ -661,26 +671,25 @@
     </w:p>
     <w:p>
       <w:r>
-        <w:t xml:space="preserve">There are no such-thing as </w:t>
-      </w:r>
-      <w:r>
-        <w:t>lot numbers</w:t>
-      </w:r>
-      <w:r>
-        <w:t xml:space="preserve"> as</w:t>
-      </w:r>
-      <w:bookmarkStart w:id="0" w:name="_GoBack"/>
-      <w:bookmarkEnd w:id="0"/>
+        <w:t>If</w:t>
+      </w:r>
+      <w:r>
+        <w:t xml:space="preserve"> you want to include a lot number, </w:t>
+      </w:r>
       <w:r>
         <w:t xml:space="preserve"> </w:t>
       </w:r>
       <w:r>
-        <w:t>far as this language is concerned.</w:t>
-      </w:r>
-    </w:p>
-    <w:p>
-      <w:r>
-        <w:t>You should incorporate it into the reagent name, however you wish. For example:</w:t>
+        <w:t xml:space="preserve">you </w:t>
+      </w:r>
+      <w:r>
+        <w:t xml:space="preserve">should incorporate it into the reagent name, however you wish. </w:t>
+      </w:r>
+      <w:r>
+        <w:t>A good example might be a blood sample, f</w:t>
+      </w:r>
+      <w:r>
+        <w:t>or example:</w:t>
       </w:r>
     </w:p>
     <w:p>
@@ -700,7 +709,7 @@
         <w:rPr>
           <w:rFonts w:ascii="Courier New" w:hAnsi="Courier New" w:cs="Courier New"/>
         </w:rPr>
-        <w:t>TAQ-lot99</w:t>
+        <w:t>Blood-123-abc</w:t>
       </w:r>
       <w:r>
         <w:rPr>
@@ -764,19 +773,7 @@
         <w:rPr>
           <w:rFonts w:ascii="Courier New" w:hAnsi="Courier New" w:cs="Courier New"/>
         </w:rPr>
-        <w:t>V</w:t>
-      </w:r>
-      <w:r>
-        <w:rPr>
-          <w:rFonts w:ascii="Courier New" w:hAnsi="Courier New" w:cs="Courier New"/>
-        </w:rPr>
-        <w:t xml:space="preserve"> </w:t>
-      </w:r>
-      <w:r>
-        <w:rPr>
-          <w:rFonts w:ascii="Courier New" w:hAnsi="Courier New" w:cs="Courier New"/>
-        </w:rPr>
-        <w:t>ver-</w:t>
+        <w:t>V ver-</w:t>
       </w:r>
       <w:r>
         <w:rPr>

</xml_diff>